<commit_message>
Update Getting Started with Slack.docx
</commit_message>
<xml_diff>
--- a/General_setup/Getting Started with Slack.docx
+++ b/General_setup/Getting Started with Slack.docx
@@ -21,17 +21,7 @@
           <w:color w:val="1D1C1D"/>
           <w:shd w:val="clear" w:color="auto" w:fill="FFFFFF"/>
         </w:rPr>
-        <w:t>Getting Started</w:t>
-      </w:r>
-      <w:r>
-        <w:rPr>
-          <w:rFonts w:cstheme="minorHAnsi"/>
-          <w:b/>
-          <w:bCs/>
-          <w:color w:val="1D1C1D"/>
-          <w:shd w:val="clear" w:color="auto" w:fill="FFFFFF"/>
-        </w:rPr>
-        <w:t xml:space="preserve"> with Slack</w:t>
+        <w:t>Getting Started with Slack</w:t>
       </w:r>
     </w:p>
     <w:p>
@@ -378,29 +368,74 @@
           <w:szCs w:val="22"/>
           <w:shd w:val="clear" w:color="auto" w:fill="FFFFFF"/>
         </w:rPr>
-        <w:t xml:space="preserve"> button.</w:t>
-      </w:r>
-      <w:r>
-        <w:rPr>
-          <w:rFonts w:cstheme="minorHAnsi"/>
-          <w:color w:val="1D1C1D"/>
-          <w:sz w:val="22"/>
-          <w:szCs w:val="22"/>
-          <w:shd w:val="clear" w:color="auto" w:fill="FFFFFF"/>
-        </w:rPr>
-        <w:t xml:space="preserve"> </w:t>
-      </w:r>
-    </w:p>
-    <w:p>
-      <w:pPr>
-        <w:rPr>
-          <w:rFonts w:cstheme="minorHAnsi"/>
-          <w:color w:val="1D1C1D"/>
-          <w:sz w:val="22"/>
-          <w:szCs w:val="22"/>
-          <w:shd w:val="clear" w:color="auto" w:fill="FFFFFF"/>
-        </w:rPr>
-      </w:pPr>
+        <w:t xml:space="preserve"> button. </w:t>
+      </w:r>
+    </w:p>
+    <w:p>
+      <w:pPr>
+        <w:pStyle w:val="ListParagraph"/>
+        <w:numPr>
+          <w:ilvl w:val="0"/>
+          <w:numId w:val="5"/>
+        </w:numPr>
+        <w:rPr>
+          <w:rFonts w:cstheme="minorHAnsi"/>
+          <w:color w:val="1D1C1D"/>
+          <w:sz w:val="22"/>
+          <w:szCs w:val="22"/>
+          <w:shd w:val="clear" w:color="auto" w:fill="FFFFFF"/>
+        </w:rPr>
+      </w:pPr>
+      <w:r>
+        <w:rPr>
+          <w:rFonts w:cstheme="minorHAnsi"/>
+          <w:color w:val="1D1C1D"/>
+          <w:sz w:val="22"/>
+          <w:szCs w:val="22"/>
+          <w:shd w:val="clear" w:color="auto" w:fill="FFFFFF"/>
+        </w:rPr>
+        <w:t xml:space="preserve">Find unread messages by going to the bolded channels/DMs on the left (make sure to check out the replies to messages </w:t>
+      </w:r>
+      <w:proofErr w:type="spellStart"/>
+      <w:r>
+        <w:rPr>
+          <w:rFonts w:cstheme="minorHAnsi"/>
+          <w:color w:val="1D1C1D"/>
+          <w:sz w:val="22"/>
+          <w:szCs w:val="22"/>
+          <w:shd w:val="clear" w:color="auto" w:fill="FFFFFF"/>
+        </w:rPr>
+        <w:t>by</w:t>
+      </w:r>
+      <w:proofErr w:type="spellEnd"/>
+      <w:r>
+        <w:rPr>
+          <w:rFonts w:cstheme="minorHAnsi"/>
+          <w:color w:val="1D1C1D"/>
+          <w:sz w:val="22"/>
+          <w:szCs w:val="22"/>
+          <w:shd w:val="clear" w:color="auto" w:fill="FFFFFF"/>
+        </w:rPr>
+        <w:t xml:space="preserve"> clicking ‘X replies’ at the bottom), or find a collection of all your most recent messages under ‘Threads’ and ‘All DMs’ at the top left of your screen. </w:t>
+      </w:r>
+    </w:p>
+    <w:p>
+      <w:pPr>
+        <w:pStyle w:val="ListParagraph"/>
+        <w:numPr>
+          <w:ilvl w:val="0"/>
+          <w:numId w:val="5"/>
+        </w:numPr>
+        <w:rPr>
+          <w:rFonts w:cstheme="minorHAnsi"/>
+          <w:color w:val="1D1C1D"/>
+          <w:sz w:val="22"/>
+          <w:szCs w:val="22"/>
+          <w:shd w:val="clear" w:color="auto" w:fill="FFFFFF"/>
+        </w:rPr>
+      </w:pPr>
+      <w:bookmarkStart w:id="0" w:name="_GoBack"/>
+      <w:bookmarkEnd w:id="0"/>
       <w:r>
         <w:rPr>
           <w:rFonts w:cstheme="minorHAnsi"/>
@@ -1046,6 +1081,7 @@
           <w:szCs w:val="22"/>
           <w:shd w:val="clear" w:color="auto" w:fill="FFFFFF"/>
         </w:rPr>
+        <w:lastRenderedPageBreak/>
         <w:t>1.    </w:t>
       </w:r>
       <w:hyperlink r:id="rId9" w:history="1">
@@ -1134,30 +1170,7 @@
           <w:szCs w:val="22"/>
           <w:shd w:val="clear" w:color="auto" w:fill="FFFFFF"/>
         </w:rPr>
-        <w:t xml:space="preserve"> is a place to ask </w:t>
-      </w:r>
-      <w:bookmarkStart w:id="0" w:name="_GoBack"/>
-      <w:bookmarkEnd w:id="0"/>
-      <w:r>
-        <w:rPr>
-          <w:rFonts w:cstheme="minorHAnsi"/>
-          <w:color w:val="1D1C1D"/>
-          <w:sz w:val="22"/>
-          <w:szCs w:val="22"/>
-          <w:shd w:val="clear" w:color="auto" w:fill="FFFFFF"/>
-        </w:rPr>
-        <w:t xml:space="preserve">your questions and engage in discussions about Open Science </w:t>
-      </w:r>
-      <w:r>
-        <w:rPr>
-          <w:rFonts w:cstheme="minorHAnsi"/>
-          <w:color w:val="1D1C1D"/>
-          <w:sz w:val="22"/>
-          <w:szCs w:val="22"/>
-          <w:shd w:val="clear" w:color="auto" w:fill="FFFFFF"/>
-        </w:rPr>
-        <w:lastRenderedPageBreak/>
-        <w:t>practices and related issues</w:t>
+        <w:t> is a place to ask your questions and engage in discussions about Open Science practices and related issues</w:t>
       </w:r>
       <w:r>
         <w:rPr>
@@ -1837,27 +1850,7 @@
             <w:szCs w:val="22"/>
             <w:shd w:val="clear" w:color="auto" w:fill="FFFFFF"/>
           </w:rPr>
-          <w:t>he</w:t>
-        </w:r>
-        <w:r>
-          <w:rPr>
-            <w:rStyle w:val="Hyperlink"/>
-            <w:rFonts w:cstheme="minorHAnsi"/>
-            <w:sz w:val="22"/>
-            <w:szCs w:val="22"/>
-            <w:shd w:val="clear" w:color="auto" w:fill="FFFFFF"/>
-          </w:rPr>
-          <w:t>r</w:t>
-        </w:r>
-        <w:r>
-          <w:rPr>
-            <w:rStyle w:val="Hyperlink"/>
-            <w:rFonts w:cstheme="minorHAnsi"/>
-            <w:sz w:val="22"/>
-            <w:szCs w:val="22"/>
-            <w:shd w:val="clear" w:color="auto" w:fill="FFFFFF"/>
-          </w:rPr>
-          <w:t>e</w:t>
+          <w:t>here</w:t>
         </w:r>
       </w:hyperlink>
       <w:r>
@@ -2987,6 +2980,7 @@
     <w:lsdException w:name="HTML Sample" w:semiHidden="1" w:unhideWhenUsed="1"/>
     <w:lsdException w:name="HTML Typewriter" w:semiHidden="1" w:unhideWhenUsed="1"/>
     <w:lsdException w:name="HTML Variable" w:semiHidden="1" w:unhideWhenUsed="1"/>
+    <w:lsdException w:name="Normal Table" w:semiHidden="1" w:unhideWhenUsed="1"/>
     <w:lsdException w:name="annotation subject" w:semiHidden="1" w:unhideWhenUsed="1"/>
     <w:lsdException w:name="No List" w:semiHidden="1" w:unhideWhenUsed="1"/>
     <w:lsdException w:name="Outline List 1" w:semiHidden="1" w:unhideWhenUsed="1"/>
@@ -3033,8 +3027,10 @@
     <w:lsdException w:name="Table Subtle 2" w:semiHidden="1" w:unhideWhenUsed="1"/>
     <w:lsdException w:name="Table Web 1" w:semiHidden="1" w:unhideWhenUsed="1"/>
     <w:lsdException w:name="Table Web 2" w:semiHidden="1" w:unhideWhenUsed="1"/>
+    <w:lsdException w:name="Table Web 3" w:semiHidden="1" w:unhideWhenUsed="1"/>
     <w:lsdException w:name="Balloon Text" w:semiHidden="1" w:unhideWhenUsed="1"/>
     <w:lsdException w:name="Table Grid" w:uiPriority="39"/>
+    <w:lsdException w:name="Table Theme" w:semiHidden="1" w:unhideWhenUsed="1"/>
     <w:lsdException w:name="Placeholder Text" w:semiHidden="1"/>
     <w:lsdException w:name="No Spacing" w:uiPriority="1" w:qFormat="1"/>
     <w:lsdException w:name="Light Shading" w:uiPriority="60"/>
@@ -3264,6 +3260,7 @@
   <w:style w:type="character" w:default="1" w:styleId="DefaultParagraphFont">
     <w:name w:val="Default Paragraph Font"/>
     <w:uiPriority w:val="1"/>
+    <w:semiHidden/>
     <w:unhideWhenUsed/>
   </w:style>
   <w:style w:type="table" w:default="1" w:styleId="TableNormal">

</xml_diff>